<commit_message>
Modificati UC Diagram e documentazione SRS; aggiornati nomi di UC e note in UC Diagram; aggiornato UC Diagram, FR, US e UC internal steps nella documentazione SRS
</commit_message>
<xml_diff>
--- a/1 Software Requirement Specification/Software Requirement Specification.docx
+++ b/1 Software Requirement Specification/Software Requirement Specification.docx
@@ -737,7 +737,13 @@
         <w:t xml:space="preserve">As an Administrator, </w:t>
       </w:r>
       <w:r>
-        <w:t>I want to manage new ingredients suggestions, so that I can do my job.</w:t>
+        <w:t xml:space="preserve">I want to manage </w:t>
+      </w:r>
+      <w:r>
+        <w:t>Pickies’ reports</w:t>
+      </w:r>
+      <w:r>
+        <w:t>, so that I can do my job.</w:t>
       </w:r>
     </w:p>
     <w:p>
@@ -845,7 +851,19 @@
         </w:numPr>
       </w:pPr>
       <w:r>
-        <w:t>The system shall provide the Restaurateur with the selection of ingredients for a dish.</w:t>
+        <w:t xml:space="preserve">The system shall provide the Restaurateur with the selection of ingredients for </w:t>
+      </w:r>
+      <w:r>
+        <w:t>their</w:t>
+      </w:r>
+      <w:r>
+        <w:t xml:space="preserve"> dish</w:t>
+      </w:r>
+      <w:r>
+        <w:t>es</w:t>
+      </w:r>
+      <w:r>
+        <w:t>.</w:t>
       </w:r>
     </w:p>
     <w:p>
@@ -857,7 +875,13 @@
         </w:numPr>
       </w:pPr>
       <w:r>
-        <w:t>The system shall provide the Restaurateur with the deletion of a dish from the menu.</w:t>
+        <w:t>The system shall provide the Restaurateur with the deletion of a dish from the</w:t>
+      </w:r>
+      <w:r>
+        <w:t>ir</w:t>
+      </w:r>
+      <w:r>
+        <w:t xml:space="preserve"> menu.</w:t>
       </w:r>
     </w:p>
     <w:p>
@@ -908,7 +932,13 @@
         </w:numPr>
       </w:pPr>
       <w:r>
-        <w:t>The system shall provide the report of a restaurant.</w:t>
+        <w:t xml:space="preserve">The system shall provide the report of a </w:t>
+      </w:r>
+      <w:r>
+        <w:t>missing ingredient</w:t>
+      </w:r>
+      <w:r>
+        <w:t>.</w:t>
       </w:r>
     </w:p>
     <w:p>
@@ -939,10 +969,10 @@
     <w:p>
       <w:r>
         <w:drawing>
-          <wp:inline distT="0" distB="0" distL="0" distR="0" wp14:anchorId="4F40DA1B" wp14:editId="34FB06BE">
-            <wp:extent cx="6115685" cy="4371340"/>
-            <wp:effectExtent l="0" t="0" r="0" b="0"/>
-            <wp:docPr id="965380831" name="Immagine 2"/>
+          <wp:inline distT="0" distB="0" distL="0" distR="0" wp14:anchorId="484F9FFE" wp14:editId="42E45933">
+            <wp:extent cx="6112510" cy="4229735"/>
+            <wp:effectExtent l="0" t="0" r="2540" b="0"/>
+            <wp:docPr id="958344161" name="Immagine 1"/>
             <wp:cNvGraphicFramePr>
               <a:graphicFrameLocks xmlns:a="http://schemas.openxmlformats.org/drawingml/2006/main" noChangeAspect="1"/>
             </wp:cNvGraphicFramePr>
@@ -950,7 +980,7 @@
               <a:graphicData uri="http://schemas.openxmlformats.org/drawingml/2006/picture">
                 <pic:pic xmlns:pic="http://schemas.openxmlformats.org/drawingml/2006/picture">
                   <pic:nvPicPr>
-                    <pic:cNvPr id="0" name="Picture 2"/>
+                    <pic:cNvPr id="0" name="Picture 1"/>
                     <pic:cNvPicPr>
                       <a:picLocks noChangeAspect="1" noChangeArrowheads="1"/>
                     </pic:cNvPicPr>
@@ -971,7 +1001,7 @@
                   <pic:spPr bwMode="auto">
                     <a:xfrm>
                       <a:off x="0" y="0"/>
-                      <a:ext cx="6115685" cy="4371340"/>
+                      <a:ext cx="6112510" cy="4229735"/>
                     </a:xfrm>
                     <a:prstGeom prst="rect">
                       <a:avLst/>
@@ -1408,26 +1438,19 @@
           <w:i/>
           <w:iCs/>
         </w:rPr>
-        <w:t xml:space="preserve">or there is already a dish </w:t>
-      </w:r>
-      <w:r>
-        <w:rPr>
-          <w:i/>
-          <w:iCs/>
-        </w:rPr>
+        <w:t>or there is already a dish with the same name in the Menu</w:t>
+      </w:r>
+      <w:r>
+        <w:t>: The system notifies the Restaurateur.</w:t>
+      </w:r>
+      <w:r>
+        <w:t xml:space="preserve"> </w:t>
+      </w:r>
+      <w:r>
+        <w:br/>
+      </w:r>
+      <w:r>
         <w:lastRenderedPageBreak/>
-        <w:t>with the same name in the Menu</w:t>
-      </w:r>
-      <w:r>
-        <w:t>: The system notifies the Restaurateur.</w:t>
-      </w:r>
-      <w:r>
-        <w:t xml:space="preserve"> </w:t>
-      </w:r>
-      <w:r>
-        <w:br/>
-      </w:r>
-      <w:r>
         <w:t>7</w:t>
       </w:r>
       <w:r>
@@ -1498,108 +1521,7 @@
         </w:numPr>
       </w:pPr>
       <w:r>
-        <w:t>The Restaurateur requests to construct a schedule.</w:t>
-      </w:r>
-    </w:p>
-    <w:p>
-      <w:pPr>
-        <w:pStyle w:val="Paragrafoelenco"/>
-        <w:numPr>
-          <w:ilvl w:val="0"/>
-          <w:numId w:val="13"/>
-        </w:numPr>
-      </w:pPr>
-      <w:r>
-        <w:t>The system prepares a blank schedule form.</w:t>
-      </w:r>
-    </w:p>
-    <w:p>
-      <w:pPr>
-        <w:pStyle w:val="Paragrafoelenco"/>
-        <w:numPr>
-          <w:ilvl w:val="0"/>
-          <w:numId w:val="13"/>
-        </w:numPr>
-      </w:pPr>
-      <w:r>
-        <w:t>The system gets dish types from the database.</w:t>
-      </w:r>
-    </w:p>
-    <w:p>
-      <w:pPr>
-        <w:pStyle w:val="Paragrafoelenco"/>
-        <w:numPr>
-          <w:ilvl w:val="0"/>
-          <w:numId w:val="13"/>
-        </w:numPr>
-      </w:pPr>
-      <w:r>
-        <w:t xml:space="preserve">The Restaurateur selects one dish type, types the dish name into the system, and </w:t>
-      </w:r>
-      <w:r>
-        <w:rPr>
-          <w:u w:val="single"/>
-        </w:rPr>
-        <w:t>a</w:t>
-      </w:r>
-      <w:r>
-        <w:rPr>
-          <w:i/>
-          <w:iCs/>
-          <w:u w:val="single"/>
-        </w:rPr>
-        <w:t>dds an ingredient</w:t>
-      </w:r>
-      <w:r>
-        <w:t>* until there is an ingredient to be added to the dish.</w:t>
-      </w:r>
-    </w:p>
-    <w:p>
-      <w:pPr>
-        <w:pStyle w:val="Paragrafoelenco"/>
-        <w:numPr>
-          <w:ilvl w:val="0"/>
-          <w:numId w:val="13"/>
-        </w:numPr>
-      </w:pPr>
-      <w:r>
-        <w:t>After each ingredient selection, the system presents the ongoing list of selected ingredients.</w:t>
-      </w:r>
-    </w:p>
-    <w:p>
-      <w:pPr>
-        <w:pStyle w:val="Paragrafoelenco"/>
-        <w:numPr>
-          <w:ilvl w:val="0"/>
-          <w:numId w:val="13"/>
-        </w:numPr>
-      </w:pPr>
-      <w:r>
-        <w:t>The Restaurateur indicates the schedule is complete.</w:t>
-      </w:r>
-    </w:p>
-    <w:p>
-      <w:pPr>
-        <w:pStyle w:val="Paragrafoelenco"/>
-        <w:numPr>
-          <w:ilvl w:val="0"/>
-          <w:numId w:val="13"/>
-        </w:numPr>
-      </w:pPr>
-      <w:r>
-        <w:t>The system saves the schedule into the database.</w:t>
-      </w:r>
-    </w:p>
-    <w:p>
-      <w:pPr>
-        <w:pStyle w:val="Paragrafoelenco"/>
-        <w:numPr>
-          <w:ilvl w:val="0"/>
-          <w:numId w:val="13"/>
-        </w:numPr>
-      </w:pPr>
-      <w:r>
-        <w:t>The system presents the successfulness of the schedule-saving operation.</w:t>
+        <w:t>blank</w:t>
       </w:r>
     </w:p>
     <w:p>
@@ -1622,144 +1544,19 @@
           <w:i/>
           <w:iCs/>
         </w:rPr>
-        <w:t>Restaurateur already has a schedule</w:t>
-      </w:r>
-      <w:r>
-        <w:t>: The system brings up the current version of the Restaurateur’s schedule instead of creating new ones.</w:t>
+        <w:t>Blank reason</w:t>
+      </w:r>
+      <w:r>
+        <w:t xml:space="preserve">: </w:t>
+      </w:r>
+      <w:r>
+        <w:t>Blank solution</w:t>
+      </w:r>
+      <w:r>
+        <w:t>.</w:t>
       </w:r>
       <w:r>
         <w:t xml:space="preserve"> </w:t>
-      </w:r>
-      <w:r>
-        <w:br/>
-        <w:t>3a.</w:t>
-      </w:r>
-      <w:r>
-        <w:tab/>
-      </w:r>
-      <w:r>
-        <w:rPr>
-          <w:i/>
-          <w:iCs/>
-        </w:rPr>
-        <w:t>Database does not respond</w:t>
-      </w:r>
-      <w:r>
-        <w:t>: The system notifies the Restaurateur and terminates the use case.</w:t>
-      </w:r>
-      <w:r>
-        <w:t xml:space="preserve"> </w:t>
-      </w:r>
-      <w:r>
-        <w:br/>
-        <w:t xml:space="preserve">4a. </w:t>
-      </w:r>
-      <w:r>
-        <w:rPr>
-          <w:i/>
-          <w:iCs/>
-        </w:rPr>
-        <w:t>More than one dish type selected</w:t>
-      </w:r>
-      <w:r>
-        <w:t>: The system removes the first dish type selection, selects only the last dish type selected by the Restaurateur and presents said selection.</w:t>
-      </w:r>
-      <w:r>
-        <w:br/>
-        <w:t>5a.</w:t>
-      </w:r>
-      <w:r>
-        <w:tab/>
-      </w:r>
-      <w:r>
-        <w:rPr>
-          <w:i/>
-          <w:iCs/>
-        </w:rPr>
-        <w:t>Same ingredient selected more than once</w:t>
-      </w:r>
-      <w:r>
-        <w:t>: The system notifies the Restaurateur and removes the double from the dish ingredient list.</w:t>
-      </w:r>
-      <w:r>
-        <w:br/>
-        <w:t>6a.</w:t>
-      </w:r>
-      <w:r>
-        <w:tab/>
-      </w:r>
-      <w:r>
-        <w:rPr>
-          <w:i/>
-          <w:iCs/>
-        </w:rPr>
-        <w:t>No ingredient selected or no</w:t>
-      </w:r>
-      <w:r>
-        <w:rPr>
-          <w:i/>
-          <w:iCs/>
-        </w:rPr>
-        <w:t xml:space="preserve"> </w:t>
-      </w:r>
-      <w:r>
-        <w:rPr>
-          <w:i/>
-          <w:iCs/>
-        </w:rPr>
-        <w:t>dish type selected or no dish name defined or there is already a dish with the same name in the Menu</w:t>
-      </w:r>
-      <w:r>
-        <w:t>: The system notifies the Restaurateur.</w:t>
-      </w:r>
-      <w:r>
-        <w:t xml:space="preserve"> </w:t>
-      </w:r>
-      <w:r>
-        <w:br/>
-        <w:t xml:space="preserve">7a. </w:t>
-      </w:r>
-      <w:r>
-        <w:rPr>
-          <w:i/>
-          <w:iCs/>
-        </w:rPr>
-        <w:t>Database does not respond</w:t>
-      </w:r>
-      <w:r>
-        <w:t>: The system notifies the Restaurateur and terminates the use case.</w:t>
-      </w:r>
-      <w:r>
-        <w:br/>
-      </w:r>
-    </w:p>
-    <w:p>
-      <w:r>
-        <w:rPr>
-          <w:u w:val="single"/>
-        </w:rPr>
-        <w:t>A</w:t>
-      </w:r>
-      <w:r>
-        <w:rPr>
-          <w:i/>
-          <w:iCs/>
-          <w:u w:val="single"/>
-        </w:rPr>
-        <w:t>dds an ingredient</w:t>
-      </w:r>
-      <w:r>
-        <w:t xml:space="preserve">*: It refers to the use case </w:t>
-      </w:r>
-      <w:r>
-        <w:rPr>
-          <w:i/>
-          <w:iCs/>
-        </w:rPr>
-        <w:t>Add ingredient</w:t>
-      </w:r>
-      <w:r>
-        <w:t>.</w:t>
       </w:r>
     </w:p>
     <w:p/>

</xml_diff>

<commit_message>
Modificati UC Diagram e documentazione SRS; modificate relazioni fra UCs in UC Diagram; aggiornato UC Diagram nella documentazione SRS
</commit_message>
<xml_diff>
--- a/1 Software Requirement Specification/Software Requirement Specification.docx
+++ b/1 Software Requirement Specification/Software Requirement Specification.docx
@@ -969,10 +969,10 @@
     <w:p>
       <w:r>
         <w:drawing>
-          <wp:inline distT="0" distB="0" distL="0" distR="0" wp14:anchorId="484F9FFE" wp14:editId="42E45933">
-            <wp:extent cx="6112510" cy="4229735"/>
-            <wp:effectExtent l="0" t="0" r="2540" b="0"/>
-            <wp:docPr id="958344161" name="Immagine 1"/>
+          <wp:inline distT="0" distB="0" distL="0" distR="0" wp14:anchorId="07977311" wp14:editId="0E06C7C7">
+            <wp:extent cx="6112510" cy="4190365"/>
+            <wp:effectExtent l="0" t="0" r="2540" b="635"/>
+            <wp:docPr id="843343704" name="Immagine 1"/>
             <wp:cNvGraphicFramePr>
               <a:graphicFrameLocks xmlns:a="http://schemas.openxmlformats.org/drawingml/2006/main" noChangeAspect="1"/>
             </wp:cNvGraphicFramePr>
@@ -1001,7 +1001,7 @@
                   <pic:spPr bwMode="auto">
                     <a:xfrm>
                       <a:off x="0" y="0"/>
-                      <a:ext cx="6112510" cy="4229735"/>
+                      <a:ext cx="6112510" cy="4190365"/>
                     </a:xfrm>
                     <a:prstGeom prst="rect">
                       <a:avLst/>

</xml_diff>

<commit_message>
Corrette typos nella documentazione; aggiornata Storyboard su UC Add dish
</commit_message>
<xml_diff>
--- a/1 Software Requirement Specification/Software Requirement Specification.docx
+++ b/1 Software Requirement Specification/Software Requirement Specification.docx
@@ -114,7 +114,13 @@
     </w:p>
     <w:p>
       <w:r>
-        <w:t xml:space="preserve">PickyEater is a software system developed for all the picky eaters </w:t>
+        <w:t>PickyEater</w:t>
+      </w:r>
+      <w:r>
+        <w:t>s</w:t>
+      </w:r>
+      <w:r>
+        <w:t xml:space="preserve"> is a software system developed for all the picky eaters </w:t>
       </w:r>
       <w:r>
         <w:t>who</w:t>
@@ -918,6 +924,9 @@
       </w:r>
       <w:r>
         <w:t xml:space="preserve"> provide </w:t>
+      </w:r>
+      <w:r>
+        <w:t xml:space="preserve">the Pickie with </w:t>
       </w:r>
       <w:r>
         <w:t>the report of a dish ingredient.</w:t>

</xml_diff>

<commit_message>
Aggiornato UC Diagram: Inserito lo UC generale Manage report; aggiornata documentazione: aggiornato UC Diagram e Internal steps per UC Add dish
</commit_message>
<xml_diff>
--- a/1 Software Requirement Specification/Software Requirement Specification.docx
+++ b/1 Software Requirement Specification/Software Requirement Specification.docx
@@ -978,10 +978,10 @@
     <w:p>
       <w:r>
         <w:drawing>
-          <wp:inline distT="0" distB="0" distL="0" distR="0" wp14:anchorId="07977311" wp14:editId="0E06C7C7">
-            <wp:extent cx="6112510" cy="4190365"/>
-            <wp:effectExtent l="0" t="0" r="2540" b="635"/>
-            <wp:docPr id="843343704" name="Immagine 1"/>
+          <wp:inline distT="0" distB="0" distL="0" distR="0" wp14:anchorId="2A54DC8F" wp14:editId="490F6874">
+            <wp:extent cx="6120130" cy="4138295"/>
+            <wp:effectExtent l="0" t="0" r="0" b="0"/>
+            <wp:docPr id="274624292" name="Immagine 1" descr="Immagine che contiene diagramma, testo, disegno, linea&#10;&#10;Descrizione generata automaticamente"/>
             <wp:cNvGraphicFramePr>
               <a:graphicFrameLocks xmlns:a="http://schemas.openxmlformats.org/drawingml/2006/main" noChangeAspect="1"/>
             </wp:cNvGraphicFramePr>
@@ -989,7 +989,7 @@
               <a:graphicData uri="http://schemas.openxmlformats.org/drawingml/2006/picture">
                 <pic:pic xmlns:pic="http://schemas.openxmlformats.org/drawingml/2006/picture">
                   <pic:nvPicPr>
-                    <pic:cNvPr id="0" name="Picture 1"/>
+                    <pic:cNvPr id="274624292" name="Immagine 1" descr="Immagine che contiene diagramma, testo, disegno, linea&#10;&#10;Descrizione generata automaticamente"/>
                     <pic:cNvPicPr>
                       <a:picLocks noChangeAspect="1" noChangeArrowheads="1"/>
                     </pic:cNvPicPr>
@@ -1010,7 +1010,7 @@
                   <pic:spPr bwMode="auto">
                     <a:xfrm>
                       <a:off x="0" y="0"/>
-                      <a:ext cx="6112510" cy="4190365"/>
+                      <a:ext cx="6120130" cy="4138295"/>
                     </a:xfrm>
                     <a:prstGeom prst="rect">
                       <a:avLst/>
@@ -1060,10 +1060,26 @@
         </w:numPr>
       </w:pPr>
       <w:r>
-        <w:t>The Restaurateur</w:t>
-      </w:r>
-      <w:r>
-        <w:t xml:space="preserve"> requests to construct a schedule.</w:t>
+        <w:t xml:space="preserve">The Restaurateur </w:t>
+      </w:r>
+      <w:r>
+        <w:rPr>
+          <w:i/>
+          <w:iCs/>
+          <w:u w:val="single"/>
+        </w:rPr>
+        <w:t>logs in</w:t>
+      </w:r>
+      <w:r>
+        <w:rPr>
+          <w:i/>
+          <w:iCs/>
+          <w:u w:val="single"/>
+        </w:rPr>
+        <w:t>*</w:t>
+      </w:r>
+      <w:r>
+        <w:t>.</w:t>
       </w:r>
     </w:p>
     <w:p>
@@ -1075,13 +1091,26 @@
         </w:numPr>
       </w:pPr>
       <w:r>
-        <w:t>The system prepares a bla</w:t>
-      </w:r>
-      <w:r>
-        <w:t>nk</w:t>
-      </w:r>
-      <w:r>
-        <w:t xml:space="preserve"> schedule form.</w:t>
+        <w:t xml:space="preserve">The Restaurateur selects the option to </w:t>
+      </w:r>
+      <w:r>
+        <w:rPr>
+          <w:i/>
+          <w:iCs/>
+          <w:u w:val="single"/>
+        </w:rPr>
+        <w:t>provide menu details</w:t>
+      </w:r>
+      <w:r>
+        <w:rPr>
+          <w:i/>
+          <w:iCs/>
+          <w:u w:val="single"/>
+        </w:rPr>
+        <w:t>*</w:t>
+      </w:r>
+      <w:r>
+        <w:t>.</w:t>
       </w:r>
     </w:p>
     <w:p>
@@ -1093,10 +1122,13 @@
         </w:numPr>
       </w:pPr>
       <w:r>
-        <w:t xml:space="preserve">The system </w:t>
-      </w:r>
-      <w:r>
-        <w:t>gets dish types from the database.</w:t>
+        <w:t>The system prepares a bla</w:t>
+      </w:r>
+      <w:r>
+        <w:t>nk</w:t>
+      </w:r>
+      <w:r>
+        <w:t xml:space="preserve"> schedule form.</w:t>
       </w:r>
     </w:p>
     <w:p>
@@ -1108,16 +1140,61 @@
         </w:numPr>
       </w:pPr>
       <w:r>
-        <w:t>The Restaurateur selects one dish type</w:t>
+        <w:t xml:space="preserve">The system </w:t>
+      </w:r>
+      <w:r>
+        <w:t xml:space="preserve">gets dish types </w:t>
+      </w:r>
+      <w:r>
+        <w:t xml:space="preserve">and allergens </w:t>
+      </w:r>
+      <w:r>
+        <w:t>from the database.</w:t>
+      </w:r>
+    </w:p>
+    <w:p>
+      <w:pPr>
+        <w:pStyle w:val="Paragrafoelenco"/>
+        <w:numPr>
+          <w:ilvl w:val="0"/>
+          <w:numId w:val="11"/>
+        </w:numPr>
+      </w:pPr>
+      <w:r>
+        <w:t xml:space="preserve">The Restaurateur </w:t>
+      </w:r>
+      <w:r>
+        <w:t xml:space="preserve">types the dish name </w:t>
+      </w:r>
+      <w:r>
+        <w:t xml:space="preserve">and the dish description </w:t>
+      </w:r>
+      <w:r>
+        <w:t>into the system</w:t>
+      </w:r>
+      <w:r>
+        <w:t>,</w:t>
+      </w:r>
+      <w:r>
+        <w:t xml:space="preserve"> </w:t>
+      </w:r>
+      <w:r>
+        <w:t>selects a</w:t>
+      </w:r>
+      <w:r>
+        <w:t>t</w:t>
+      </w:r>
+      <w:r>
+        <w:t xml:space="preserve"> least one dish </w:t>
+      </w:r>
+      <w:r>
+        <w:t>type</w:t>
       </w:r>
       <w:r>
         <w:t xml:space="preserve">, </w:t>
       </w:r>
       <w:r>
-        <w:t>types the dish name into the system</w:t>
-      </w:r>
-      <w:r>
-        <w:t xml:space="preserve">, and </w:t>
+        <w:t xml:space="preserve"> and </w:t>
       </w:r>
       <w:r>
         <w:rPr>
@@ -1180,7 +1257,13 @@
         <w:t xml:space="preserve">selection, </w:t>
       </w:r>
       <w:r>
-        <w:t>the system presents the ongoing list of selected ingredients.</w:t>
+        <w:t>the system presents the ongoing list of selected ingredients</w:t>
+      </w:r>
+      <w:r>
+        <w:t xml:space="preserve"> and consequent allergens</w:t>
+      </w:r>
+      <w:r>
+        <w:t>.</w:t>
       </w:r>
     </w:p>
     <w:p>
@@ -1202,12 +1285,10 @@
           <w:ilvl w:val="0"/>
           <w:numId w:val="11"/>
         </w:numPr>
-      </w:pPr>
-      <w:r>
-        <w:t xml:space="preserve">The system </w:t>
-      </w:r>
-      <w:r>
-        <w:t>saves the schedule into the database.</w:t>
+        <w:jc w:val="both"/>
+      </w:pPr>
+      <w:r>
+        <w:t>The system checks the correctness of the syntax of the data entered.</w:t>
       </w:r>
     </w:p>
     <w:p>
@@ -1219,6 +1300,21 @@
         </w:numPr>
       </w:pPr>
       <w:r>
+        <w:t xml:space="preserve">The system </w:t>
+      </w:r>
+      <w:r>
+        <w:t>saves the schedule into the database.</w:t>
+      </w:r>
+    </w:p>
+    <w:p>
+      <w:pPr>
+        <w:pStyle w:val="Paragrafoelenco"/>
+        <w:numPr>
+          <w:ilvl w:val="0"/>
+          <w:numId w:val="11"/>
+        </w:numPr>
+      </w:pPr>
+      <w:r>
         <w:t xml:space="preserve">The system presents the </w:t>
       </w:r>
       <w:r>
@@ -1238,39 +1334,10 @@
         <w:ind w:left="360"/>
       </w:pPr>
       <w:r>
-        <w:t>1a.</w:t>
-      </w:r>
-      <w:r>
-        <w:tab/>
-      </w:r>
-      <w:r>
-        <w:rPr>
-          <w:i/>
-          <w:iCs/>
-        </w:rPr>
-        <w:t>Restaurateur already has a schedule</w:t>
-      </w:r>
-      <w:r>
-        <w:t xml:space="preserve">: </w:t>
-      </w:r>
-      <w:r>
-        <w:t>The s</w:t>
-      </w:r>
-      <w:r>
-        <w:t xml:space="preserve">ystem brings up the current version of the Restaurateur’s schedule instead of creating </w:t>
-      </w:r>
-      <w:r>
-        <w:t>new ones</w:t>
-      </w:r>
-      <w:r>
-        <w:t>.</w:t>
-      </w:r>
-      <w:r>
-        <w:t xml:space="preserve"> </w:t>
-      </w:r>
-      <w:r>
-        <w:br/>
-        <w:t>3a.</w:t>
+        <w:t>4</w:t>
+      </w:r>
+      <w:r>
+        <w:t>a.</w:t>
       </w:r>
       <w:r>
         <w:tab/>
@@ -1290,38 +1357,9 @@
       </w:r>
       <w:r>
         <w:br/>
-        <w:t xml:space="preserve">4a. </w:t>
-      </w:r>
-      <w:r>
-        <w:rPr>
-          <w:i/>
-          <w:iCs/>
-        </w:rPr>
-        <w:t>More than one dish type selected</w:t>
-      </w:r>
-      <w:r>
-        <w:t xml:space="preserve">: The system </w:t>
-      </w:r>
-      <w:r>
-        <w:t xml:space="preserve">removes the first dish type selection, </w:t>
-      </w:r>
-      <w:r>
-        <w:t xml:space="preserve">selects </w:t>
-      </w:r>
-      <w:r>
-        <w:t xml:space="preserve">only the </w:t>
-      </w:r>
-      <w:r>
-        <w:t xml:space="preserve">last dish type selected by the Restaurateur and </w:t>
-      </w:r>
-      <w:r>
-        <w:t>presents said selection.</w:t>
-      </w:r>
-      <w:r>
-        <w:br/>
-      </w:r>
-      <w:r>
-        <w:t>5</w:t>
+      </w:r>
+      <w:r>
+        <w:t>6</w:t>
       </w:r>
       <w:r>
         <w:t>a.</w:t>
@@ -1337,13 +1375,7 @@
         <w:t>Same ingredient selected more than once</w:t>
       </w:r>
       <w:r>
-        <w:t>: The system notifies the Restaurateur</w:t>
-      </w:r>
-      <w:r>
-        <w:t xml:space="preserve"> and</w:t>
-      </w:r>
-      <w:r>
-        <w:t xml:space="preserve"> </w:t>
+        <w:t xml:space="preserve">: The system </w:t>
       </w:r>
       <w:r>
         <w:t xml:space="preserve">removes the </w:t>
@@ -1364,103 +1396,64 @@
         <w:br/>
       </w:r>
       <w:r>
-        <w:t>6</w:t>
-      </w:r>
-      <w:r>
-        <w:t>a.</w:t>
-      </w:r>
-      <w:r>
-        <w:tab/>
+        <w:t>8</w:t>
+      </w:r>
+      <w:r>
+        <w:t xml:space="preserve">a. </w:t>
       </w:r>
       <w:r>
         <w:rPr>
           <w:i/>
           <w:iCs/>
         </w:rPr>
-        <w:t>No ingredient selected</w:t>
+        <w:t xml:space="preserve">Syntax of entered data is not correct </w:t>
+      </w:r>
+      <w:r>
+        <w:rPr>
+          <w:i/>
+          <w:iCs/>
+          <w:highlight w:val="yellow"/>
+        </w:rPr>
+        <w:t>(or n</w:t>
+      </w:r>
+      <w:r>
+        <w:rPr>
+          <w:i/>
+          <w:iCs/>
+          <w:highlight w:val="yellow"/>
+        </w:rPr>
+        <w:t xml:space="preserve">o ingredient selected or no dish type selected </w:t>
+      </w:r>
+      <w:r>
+        <w:rPr>
+          <w:i/>
+          <w:iCs/>
+          <w:highlight w:val="yellow"/>
+        </w:rPr>
+        <w:t>)</w:t>
       </w:r>
       <w:r>
         <w:rPr>
           <w:i/>
           <w:iCs/>
         </w:rPr>
-        <w:t xml:space="preserve"> or no</w:t>
+        <w:t>or</w:t>
       </w:r>
       <w:r>
         <w:rPr>
           <w:i/>
           <w:iCs/>
         </w:rPr>
-        <w:t xml:space="preserve"> </w:t>
-      </w:r>
-      <w:r>
-        <w:rPr>
-          <w:i/>
-          <w:iCs/>
-        </w:rPr>
-        <w:t>dish</w:t>
-      </w:r>
-      <w:r>
-        <w:rPr>
-          <w:i/>
-          <w:iCs/>
-        </w:rPr>
-        <w:t xml:space="preserve"> </w:t>
-      </w:r>
-      <w:r>
-        <w:rPr>
-          <w:i/>
-          <w:iCs/>
-        </w:rPr>
-        <w:t>type selected</w:t>
-      </w:r>
-      <w:r>
-        <w:rPr>
-          <w:i/>
-          <w:iCs/>
-        </w:rPr>
-        <w:t xml:space="preserve"> or no </w:t>
-      </w:r>
-      <w:r>
-        <w:rPr>
-          <w:i/>
-          <w:iCs/>
-        </w:rPr>
-        <w:t>dish name</w:t>
-      </w:r>
-      <w:r>
-        <w:rPr>
-          <w:i/>
-          <w:iCs/>
-        </w:rPr>
-        <w:t xml:space="preserve"> </w:t>
-      </w:r>
-      <w:r>
-        <w:rPr>
-          <w:i/>
-          <w:iCs/>
-        </w:rPr>
-        <w:t xml:space="preserve">defined </w:t>
-      </w:r>
-      <w:r>
-        <w:rPr>
-          <w:i/>
-          <w:iCs/>
-        </w:rPr>
-        <w:t>or there is already a dish with the same name in the Menu</w:t>
+        <w:t xml:space="preserve"> there is already a dish with the same name in the Menu</w:t>
       </w:r>
       <w:r>
         <w:t>: The system notifies the Restaurateur.</w:t>
       </w:r>
       <w:r>
-        <w:t xml:space="preserve"> </w:t>
-      </w:r>
-      <w:r>
         <w:br/>
       </w:r>
       <w:r>
-        <w:lastRenderedPageBreak/>
-        <w:t>7</w:t>
+        <w:t>9</w:t>
       </w:r>
       <w:r>
         <w:t xml:space="preserve">a. </w:t>
@@ -1473,26 +1466,74 @@
         <w:t>Database does not respond</w:t>
       </w:r>
       <w:r>
-        <w:t>: The system notifies the Restaurateur and terminates the use case.</w:t>
-      </w:r>
-      <w:r>
-        <w:br/>
-      </w:r>
-    </w:p>
-    <w:p>
-      <w:r>
-        <w:rPr>
-          <w:u w:val="single"/>
-        </w:rPr>
-        <w:t>A</w:t>
-      </w:r>
+        <w:t>: The system notifies the Restaurateur.</w:t>
+      </w:r>
+    </w:p>
+    <w:p>
       <w:r>
         <w:rPr>
           <w:i/>
           <w:iCs/>
           <w:u w:val="single"/>
         </w:rPr>
-        <w:t>dds an ingredient</w:t>
+        <w:lastRenderedPageBreak/>
+        <w:t>Logs in</w:t>
+      </w:r>
+      <w:r>
+        <w:t xml:space="preserve">*: It refers to the use case </w:t>
+      </w:r>
+      <w:r>
+        <w:rPr>
+          <w:i/>
+          <w:iCs/>
+        </w:rPr>
+        <w:t>Log in</w:t>
+      </w:r>
+      <w:r>
+        <w:t>.</w:t>
+      </w:r>
+      <w:r>
+        <w:br/>
+      </w:r>
+      <w:r>
+        <w:rPr>
+          <w:i/>
+          <w:iCs/>
+          <w:u w:val="single"/>
+        </w:rPr>
+        <w:t>Provide menu details</w:t>
+      </w:r>
+      <w:r>
+        <w:t xml:space="preserve">*: It refers to the use case </w:t>
+      </w:r>
+      <w:r>
+        <w:rPr>
+          <w:i/>
+          <w:iCs/>
+        </w:rPr>
+        <w:t>Provide menu details</w:t>
+      </w:r>
+      <w:r>
+        <w:t>.</w:t>
+      </w:r>
+      <w:r>
+        <w:br/>
+      </w:r>
+      <w:r>
+        <w:rPr>
+          <w:i/>
+          <w:iCs/>
+          <w:u w:val="single"/>
+        </w:rPr>
+        <w:t>Add</w:t>
+      </w:r>
+      <w:r>
+        <w:rPr>
+          <w:i/>
+          <w:iCs/>
+          <w:u w:val="single"/>
+        </w:rPr>
+        <w:t>s an ingredient</w:t>
       </w:r>
       <w:r>
         <w:t xml:space="preserve">*: It refers to the use case </w:t>

</xml_diff>